<commit_message>
simplify input using projData only
</commit_message>
<xml_diff>
--- a/README.docx
+++ b/README.docx
@@ -71,8 +71,20 @@
           <w:ilvl w:val="0"/>
           <w:numId w:val="1"/>
         </w:numPr>
-      </w:pPr>
-      <w:r>
+        <w:rPr>
+          <w:b/>
+          <w:i/>
+          <w:highlight w:val="yellow"/>
+          <w:u w:val="single"/>
+        </w:rPr>
+      </w:pPr>
+      <w:r>
+        <w:rPr>
+          <w:b/>
+          <w:i/>
+          <w:highlight w:val="yellow"/>
+          <w:u w:val="single"/>
+        </w:rPr>
         <w:t>Load the saved .mat workspace file. For example, use:</w:t>
       </w:r>
     </w:p>
@@ -272,26 +284,52 @@
           <w:ilvl w:val="0"/>
           <w:numId w:val="1"/>
         </w:numPr>
-      </w:pPr>
-      <w:r>
+        <w:rPr>
+          <w:b/>
+          <w:i/>
+          <w:highlight w:val="yellow"/>
+          <w:u w:val="single"/>
+        </w:rPr>
+      </w:pPr>
+      <w:r>
+        <w:rPr>
+          <w:b/>
+          <w:i/>
+          <w:highlight w:val="yellow"/>
+          <w:u w:val="single"/>
+        </w:rPr>
         <w:t xml:space="preserve">Use </w:t>
       </w:r>
       <w:proofErr w:type="spellStart"/>
       <w:r>
         <w:rPr>
           <w:rFonts w:ascii="Courier" w:hAnsi="Courier"/>
-          <w:sz w:val="22"/>
+          <w:b/>
+          <w:i/>
+          <w:sz w:val="22"/>
+          <w:highlight w:val="yellow"/>
+          <w:u w:val="single"/>
         </w:rPr>
         <w:t>plots_custom</w:t>
       </w:r>
       <w:proofErr w:type="spellEnd"/>
       <w:r>
         <w:rPr>
-          <w:sz w:val="22"/>
+          <w:b/>
+          <w:i/>
+          <w:sz w:val="22"/>
+          <w:highlight w:val="yellow"/>
+          <w:u w:val="single"/>
         </w:rPr>
         <w:t xml:space="preserve"> </w:t>
       </w:r>
       <w:r>
+        <w:rPr>
+          <w:b/>
+          <w:i/>
+          <w:highlight w:val="yellow"/>
+          <w:u w:val="single"/>
+        </w:rPr>
         <w:t>to visualize the results.</w:t>
       </w:r>
     </w:p>
@@ -318,48 +356,54 @@
     </w:p>
     <w:p>
       <w:pPr>
-        <w:pStyle w:val="ListParagraph"/>
-        <w:numPr>
-          <w:ilvl w:val="2"/>
-          <w:numId w:val="1"/>
-        </w:numPr>
-      </w:pPr>
-      <w:r>
-        <w:t>(</w:t>
-      </w:r>
+        <w:ind w:left="720" w:firstLine="720"/>
+      </w:pPr>
+      <w:proofErr w:type="spellStart"/>
       <w:proofErr w:type="gramStart"/>
       <w:r>
-        <w:t>x</w:t>
-      </w:r>
+        <w:rPr>
+          <w:rFonts w:ascii="Courier" w:hAnsi="Courier"/>
+          <w:sz w:val="22"/>
+        </w:rPr>
+        <w:t>projData</w:t>
+      </w:r>
+      <w:proofErr w:type="spellEnd"/>
       <w:proofErr w:type="gramEnd"/>
       <w:r>
-        <w:t xml:space="preserve">, y) coordinates of each track at each frame. These are available in </w:t>
+        <w:rPr>
+          <w:rFonts w:ascii="Courier" w:hAnsi="Courier"/>
+          <w:sz w:val="22"/>
+        </w:rPr>
+        <w:t xml:space="preserve"> </w:t>
       </w:r>
       <w:proofErr w:type="spellStart"/>
       <w:r>
+        <w:rPr>
+          <w:rFonts w:ascii="Courier" w:hAnsi="Courier"/>
+          <w:sz w:val="22"/>
+        </w:rPr>
+        <w:t>struct</w:t>
+      </w:r>
+      <w:proofErr w:type="spellEnd"/>
+      <w:r>
+        <w:rPr>
+          <w:sz w:val="22"/>
+        </w:rPr>
+        <w:t xml:space="preserve"> </w:t>
+      </w:r>
+      <w:r>
+        <w:t>from</w:t>
+      </w:r>
+      <w:r>
+        <w:t xml:space="preserve"> </w:t>
+      </w:r>
+      <w:proofErr w:type="spellStart"/>
+      <w:r>
         <w:t>projData.mat</w:t>
       </w:r>
       <w:proofErr w:type="spellEnd"/>
       <w:r>
         <w:t>;</w:t>
-      </w:r>
-    </w:p>
-    <w:p>
-      <w:pPr>
-        <w:pStyle w:val="ListParagraph"/>
-        <w:numPr>
-          <w:ilvl w:val="2"/>
-          <w:numId w:val="1"/>
-        </w:numPr>
-      </w:pPr>
-      <w:r>
-        <w:t>M</w:t>
-      </w:r>
-      <w:r>
-        <w:t>icroscopy parameters: seconds per frame, and pixel size.</w:t>
-      </w:r>
-      <w:r>
-        <w:t xml:space="preserve"> Default is set to 5 seconds per frame and 150 um/pixel.</w:t>
       </w:r>
     </w:p>
     <w:p>
@@ -409,13 +453,20 @@
         </w:rPr>
         <w:t>plot</w:t>
       </w:r>
+      <w:r>
+        <w:rPr>
+          <w:rFonts w:ascii="Courier" w:hAnsi="Courier"/>
+          <w:sz w:val="22"/>
+        </w:rPr>
+        <w:t>s</w:t>
+      </w:r>
       <w:proofErr w:type="gramEnd"/>
       <w:r>
         <w:rPr>
           <w:rFonts w:ascii="Courier" w:hAnsi="Courier"/>
           <w:sz w:val="22"/>
         </w:rPr>
-        <w:t>_customs</w:t>
+        <w:t>_custom</w:t>
       </w:r>
       <w:proofErr w:type="spellEnd"/>
       <w:r>
@@ -438,55 +489,7 @@
           <w:rFonts w:ascii="Courier" w:hAnsi="Courier"/>
           <w:sz w:val="22"/>
         </w:rPr>
-        <w:t>ojData.xCoord</w:t>
-      </w:r>
-      <w:proofErr w:type="spellEnd"/>
-      <w:r>
-        <w:rPr>
-          <w:rFonts w:ascii="Courier" w:hAnsi="Courier"/>
-          <w:sz w:val="22"/>
-        </w:rPr>
-        <w:t xml:space="preserve">, </w:t>
-      </w:r>
-      <w:proofErr w:type="spellStart"/>
-      <w:r>
-        <w:rPr>
-          <w:rFonts w:ascii="Courier" w:hAnsi="Courier"/>
-          <w:sz w:val="22"/>
-        </w:rPr>
-        <w:t>projData.yCoord</w:t>
-      </w:r>
-      <w:proofErr w:type="spellEnd"/>
-      <w:r>
-        <w:rPr>
-          <w:rFonts w:ascii="Courier" w:hAnsi="Courier"/>
-          <w:sz w:val="22"/>
-        </w:rPr>
-        <w:t xml:space="preserve">, </w:t>
-      </w:r>
-      <w:proofErr w:type="spellStart"/>
-      <w:r>
-        <w:rPr>
-          <w:rFonts w:ascii="Courier" w:hAnsi="Courier"/>
-          <w:sz w:val="22"/>
-        </w:rPr>
-        <w:t>projData.secPerFrame</w:t>
-      </w:r>
-      <w:proofErr w:type="spellEnd"/>
-      <w:r>
-        <w:rPr>
-          <w:rFonts w:ascii="Courier" w:hAnsi="Courier"/>
-          <w:sz w:val="22"/>
-        </w:rPr>
-        <w:t xml:space="preserve">, </w:t>
-      </w:r>
-      <w:proofErr w:type="spellStart"/>
-      <w:r>
-        <w:rPr>
-          <w:rFonts w:ascii="Courier" w:hAnsi="Courier"/>
-          <w:sz w:val="22"/>
-        </w:rPr>
-        <w:t>projData.pixSizeNm</w:t>
+        <w:t>ojData</w:t>
       </w:r>
       <w:proofErr w:type="spellEnd"/>
       <w:r>
@@ -535,6 +538,70 @@
       <w:r>
         <w:t xml:space="preserve"> for full details.</w:t>
       </w:r>
+    </w:p>
+    <w:p>
+      <w:pPr>
+        <w:pStyle w:val="ListParagraph"/>
+        <w:ind w:left="1440"/>
+      </w:pPr>
+    </w:p>
+    <w:p>
+      <w:pPr>
+        <w:pStyle w:val="ListParagraph"/>
+        <w:ind w:left="1440"/>
+      </w:pPr>
+      <w:r>
+        <w:drawing>
+          <wp:inline distT="0" distB="0" distL="0" distR="0" wp14:anchorId="6911AC8F" wp14:editId="6615E7D4">
+            <wp:extent cx="2743200" cy="1019920"/>
+            <wp:effectExtent l="0" t="0" r="0" b="0"/>
+            <wp:docPr id="10" name="Picture 10" descr="Macintosh HD:Users:t47:Desktop:Screen Shot 2014-11-04 at 02.13.25 PM.png"/>
+            <wp:cNvGraphicFramePr>
+              <a:graphicFrameLocks xmlns:a="http://schemas.openxmlformats.org/drawingml/2006/main" noChangeAspect="1"/>
+            </wp:cNvGraphicFramePr>
+            <a:graphic xmlns:a="http://schemas.openxmlformats.org/drawingml/2006/main">
+              <a:graphicData uri="http://schemas.openxmlformats.org/drawingml/2006/picture">
+                <pic:pic xmlns:pic="http://schemas.openxmlformats.org/drawingml/2006/picture">
+                  <pic:nvPicPr>
+                    <pic:cNvPr id="0" name="Picture 1" descr="Macintosh HD:Users:t47:Desktop:Screen Shot 2014-11-04 at 02.13.25 PM.png"/>
+                    <pic:cNvPicPr>
+                      <a:picLocks noChangeAspect="1" noChangeArrowheads="1"/>
+                    </pic:cNvPicPr>
+                  </pic:nvPicPr>
+                  <pic:blipFill>
+                    <a:blip r:embed="rId7">
+                      <a:extLst>
+                        <a:ext uri="{28A0092B-C50C-407E-A947-70E740481C1C}">
+                          <a14:useLocalDpi xmlns:a14="http://schemas.microsoft.com/office/drawing/2010/main" val="0"/>
+                        </a:ext>
+                      </a:extLst>
+                    </a:blip>
+                    <a:srcRect/>
+                    <a:stretch>
+                      <a:fillRect/>
+                    </a:stretch>
+                  </pic:blipFill>
+                  <pic:spPr bwMode="auto">
+                    <a:xfrm>
+                      <a:off x="0" y="0"/>
+                      <a:ext cx="2743200" cy="1019920"/>
+                    </a:xfrm>
+                    <a:prstGeom prst="rect">
+                      <a:avLst/>
+                    </a:prstGeom>
+                    <a:noFill/>
+                    <a:ln>
+                      <a:noFill/>
+                    </a:ln>
+                  </pic:spPr>
+                </pic:pic>
+              </a:graphicData>
+            </a:graphic>
+          </wp:inline>
+        </w:drawing>
+      </w:r>
+      <w:bookmarkStart w:id="0" w:name="_GoBack"/>
+      <w:bookmarkEnd w:id="0"/>
     </w:p>
     <w:p>
       <w:pPr>
@@ -570,7 +637,7 @@
           <w:rFonts w:ascii="Courier" w:hAnsi="Courier"/>
           <w:sz w:val="22"/>
         </w:rPr>
-        <w:t>vel</w:t>
+        <w:t>proj</w:t>
       </w:r>
       <w:proofErr w:type="gramEnd"/>
       <w:r>
@@ -578,7 +645,7 @@
           <w:rFonts w:ascii="Courier" w:hAnsi="Courier"/>
           <w:sz w:val="22"/>
         </w:rPr>
-        <w:t>_all</w:t>
+        <w:t>_stats</w:t>
       </w:r>
       <w:proofErr w:type="spellEnd"/>
       <w:r>
@@ -586,7 +653,7 @@
           <w:rFonts w:ascii="Courier" w:hAnsi="Courier"/>
           <w:sz w:val="22"/>
         </w:rPr>
-        <w:t xml:space="preserve">, </w:t>
+        <w:t xml:space="preserve">] = </w:t>
       </w:r>
       <w:proofErr w:type="spellStart"/>
       <w:r>
@@ -594,7 +661,14 @@
           <w:rFonts w:ascii="Courier" w:hAnsi="Courier"/>
           <w:sz w:val="22"/>
         </w:rPr>
-        <w:t>vel_means</w:t>
+        <w:t>plot</w:t>
+      </w:r>
+      <w:r>
+        <w:rPr>
+          <w:rFonts w:ascii="Courier" w:hAnsi="Courier"/>
+          <w:sz w:val="22"/>
+        </w:rPr>
+        <w:t>s_custom</w:t>
       </w:r>
       <w:proofErr w:type="spellEnd"/>
       <w:r>
@@ -602,7 +676,7 @@
           <w:rFonts w:ascii="Courier" w:hAnsi="Courier"/>
           <w:sz w:val="22"/>
         </w:rPr>
-        <w:t xml:space="preserve">, </w:t>
+        <w:t>(</w:t>
       </w:r>
       <w:proofErr w:type="spellStart"/>
       <w:r>
@@ -610,7 +684,14 @@
           <w:rFonts w:ascii="Courier" w:hAnsi="Courier"/>
           <w:sz w:val="22"/>
         </w:rPr>
-        <w:t>dist_all</w:t>
+        <w:t>pr</w:t>
+      </w:r>
+      <w:r>
+        <w:rPr>
+          <w:rFonts w:ascii="Courier" w:hAnsi="Courier"/>
+          <w:sz w:val="22"/>
+        </w:rPr>
+        <w:t>ojData</w:t>
       </w:r>
       <w:proofErr w:type="spellEnd"/>
       <w:r>
@@ -618,125 +699,6 @@
           <w:rFonts w:ascii="Courier" w:hAnsi="Courier"/>
           <w:sz w:val="22"/>
         </w:rPr>
-        <w:t xml:space="preserve">, </w:t>
-      </w:r>
-      <w:proofErr w:type="spellStart"/>
-      <w:r>
-        <w:rPr>
-          <w:rFonts w:ascii="Courier" w:hAnsi="Courier"/>
-          <w:sz w:val="22"/>
-        </w:rPr>
-        <w:t>dist_sum</w:t>
-      </w:r>
-      <w:proofErr w:type="spellEnd"/>
-      <w:r>
-        <w:rPr>
-          <w:rFonts w:ascii="Courier" w:hAnsi="Courier"/>
-          <w:sz w:val="22"/>
-        </w:rPr>
-        <w:t xml:space="preserve">, </w:t>
-      </w:r>
-      <w:proofErr w:type="spellStart"/>
-      <w:r>
-        <w:rPr>
-          <w:rFonts w:ascii="Courier" w:hAnsi="Courier"/>
-          <w:sz w:val="22"/>
-        </w:rPr>
-        <w:t>life_times</w:t>
-      </w:r>
-      <w:proofErr w:type="spellEnd"/>
-      <w:r>
-        <w:rPr>
-          <w:rFonts w:ascii="Courier" w:hAnsi="Courier"/>
-          <w:sz w:val="22"/>
-        </w:rPr>
-        <w:t xml:space="preserve">] = </w:t>
-      </w:r>
-      <w:proofErr w:type="spellStart"/>
-      <w:r>
-        <w:rPr>
-          <w:rFonts w:ascii="Courier" w:hAnsi="Courier"/>
-          <w:sz w:val="22"/>
-        </w:rPr>
-        <w:t>plot_customs</w:t>
-      </w:r>
-      <w:proofErr w:type="spellEnd"/>
-      <w:r>
-        <w:rPr>
-          <w:rFonts w:ascii="Courier" w:hAnsi="Courier"/>
-          <w:sz w:val="22"/>
-        </w:rPr>
-        <w:t>(</w:t>
-      </w:r>
-      <w:proofErr w:type="spellStart"/>
-      <w:r>
-        <w:rPr>
-          <w:rFonts w:ascii="Courier" w:hAnsi="Courier"/>
-          <w:sz w:val="22"/>
-        </w:rPr>
-        <w:t>pr</w:t>
-      </w:r>
-      <w:r>
-        <w:rPr>
-          <w:rFonts w:ascii="Courier" w:hAnsi="Courier"/>
-          <w:sz w:val="22"/>
-        </w:rPr>
-        <w:t>ojData.xCoord</w:t>
-      </w:r>
-      <w:proofErr w:type="spellEnd"/>
-      <w:r>
-        <w:rPr>
-          <w:rFonts w:ascii="Courier" w:hAnsi="Courier"/>
-          <w:sz w:val="22"/>
-        </w:rPr>
-        <w:t xml:space="preserve">, </w:t>
-      </w:r>
-      <w:proofErr w:type="spellStart"/>
-      <w:r>
-        <w:rPr>
-          <w:rFonts w:ascii="Courier" w:hAnsi="Courier"/>
-          <w:sz w:val="22"/>
-        </w:rPr>
-        <w:t>projData.yCoord</w:t>
-      </w:r>
-      <w:proofErr w:type="spellEnd"/>
-      <w:r>
-        <w:rPr>
-          <w:rFonts w:ascii="Courier" w:hAnsi="Courier"/>
-          <w:sz w:val="22"/>
-        </w:rPr>
-        <w:t xml:space="preserve">, </w:t>
-      </w:r>
-      <w:proofErr w:type="spellStart"/>
-      <w:r>
-        <w:rPr>
-          <w:rFonts w:ascii="Courier" w:hAnsi="Courier"/>
-          <w:sz w:val="22"/>
-        </w:rPr>
-        <w:t>projData.secPerFrame</w:t>
-      </w:r>
-      <w:proofErr w:type="spellEnd"/>
-      <w:r>
-        <w:rPr>
-          <w:rFonts w:ascii="Courier" w:hAnsi="Courier"/>
-          <w:sz w:val="22"/>
-        </w:rPr>
-        <w:t xml:space="preserve">, </w:t>
-      </w:r>
-      <w:proofErr w:type="spellStart"/>
-      <w:r>
-        <w:rPr>
-          <w:rFonts w:ascii="Courier" w:hAnsi="Courier"/>
-          <w:sz w:val="22"/>
-        </w:rPr>
-        <w:t>projData.pixSizeNm</w:t>
-      </w:r>
-      <w:proofErr w:type="spellEnd"/>
-      <w:r>
-        <w:rPr>
-          <w:rFonts w:ascii="Courier" w:hAnsi="Courier"/>
-          <w:sz w:val="22"/>
-        </w:rPr>
         <w:t>);</w:t>
       </w:r>
     </w:p>
@@ -771,11 +733,15 @@
       <w:pPr>
         <w:pStyle w:val="ListParagraph"/>
       </w:pPr>
+    </w:p>
+    <w:p>
+      <w:pPr>
+        <w:pStyle w:val="ListParagraph"/>
+      </w:pPr>
       <w:r>
         <w:rPr>
           <w:noProof/>
         </w:rPr>
-        <w:lastRenderedPageBreak/>
         <w:drawing>
           <wp:inline distT="0" distB="0" distL="0" distR="0" wp14:anchorId="44A83A76" wp14:editId="42B8C940">
             <wp:extent cx="1828800" cy="1089284"/>
@@ -794,7 +760,7 @@
                     </pic:cNvPicPr>
                   </pic:nvPicPr>
                   <pic:blipFill>
-                    <a:blip r:embed="rId7">
+                    <a:blip r:embed="rId8">
                       <a:extLst>
                         <a:ext uri="{28A0092B-C50C-407E-A947-70E740481C1C}">
                           <a14:useLocalDpi xmlns:a14="http://schemas.microsoft.com/office/drawing/2010/main" val="0"/>
@@ -888,7 +854,7 @@
                     </pic:cNvPicPr>
                   </pic:nvPicPr>
                   <pic:blipFill>
-                    <a:blip r:embed="rId8">
+                    <a:blip r:embed="rId9">
                       <a:extLst>
                         <a:ext uri="{28A0092B-C50C-407E-A947-70E740481C1C}">
                           <a14:useLocalDpi xmlns:a14="http://schemas.microsoft.com/office/drawing/2010/main" val="0"/>
@@ -1040,7 +1006,7 @@
                     </pic:cNvPicPr>
                   </pic:nvPicPr>
                   <pic:blipFill>
-                    <a:blip r:embed="rId9">
+                    <a:blip r:embed="rId10">
                       <a:extLst>
                         <a:ext uri="{28A0092B-C50C-407E-A947-70E740481C1C}">
                           <a14:useLocalDpi xmlns:a14="http://schemas.microsoft.com/office/drawing/2010/main" val="0"/>
@@ -1147,7 +1113,7 @@
                     </pic:cNvPicPr>
                   </pic:nvPicPr>
                   <pic:blipFill>
-                    <a:blip r:embed="rId10">
+                    <a:blip r:embed="rId11">
                       <a:extLst>
                         <a:ext uri="{28A0092B-C50C-407E-A947-70E740481C1C}">
                           <a14:useLocalDpi xmlns:a14="http://schemas.microsoft.com/office/drawing/2010/main" val="0"/>
@@ -1245,7 +1211,7 @@
                     </pic:cNvPicPr>
                   </pic:nvPicPr>
                   <pic:blipFill>
-                    <a:blip r:embed="rId11">
+                    <a:blip r:embed="rId12">
                       <a:extLst>
                         <a:ext uri="{28A0092B-C50C-407E-A947-70E740481C1C}">
                           <a14:useLocalDpi xmlns:a14="http://schemas.microsoft.com/office/drawing/2010/main" val="0"/>
@@ -1357,7 +1323,7 @@
                     </pic:cNvPicPr>
                   </pic:nvPicPr>
                   <pic:blipFill>
-                    <a:blip r:embed="rId12">
+                    <a:blip r:embed="rId13">
                       <a:extLst>
                         <a:ext uri="{28A0092B-C50C-407E-A947-70E740481C1C}">
                           <a14:useLocalDpi xmlns:a14="http://schemas.microsoft.com/office/drawing/2010/main" val="0"/>
@@ -1401,26 +1367,52 @@
           <w:ilvl w:val="0"/>
           <w:numId w:val="1"/>
         </w:numPr>
-      </w:pPr>
-      <w:r>
+        <w:rPr>
+          <w:b/>
+          <w:i/>
+          <w:highlight w:val="yellow"/>
+          <w:u w:val="single"/>
+        </w:rPr>
+      </w:pPr>
+      <w:r>
+        <w:rPr>
+          <w:b/>
+          <w:i/>
+          <w:highlight w:val="yellow"/>
+          <w:u w:val="single"/>
+        </w:rPr>
         <w:t xml:space="preserve">Use </w:t>
       </w:r>
       <w:proofErr w:type="spellStart"/>
       <w:r>
         <w:rPr>
           <w:rFonts w:ascii="Courier" w:hAnsi="Courier"/>
-          <w:sz w:val="22"/>
+          <w:b/>
+          <w:i/>
+          <w:sz w:val="22"/>
+          <w:highlight w:val="yellow"/>
+          <w:u w:val="single"/>
         </w:rPr>
         <w:t>check_tracks</w:t>
       </w:r>
       <w:proofErr w:type="spellEnd"/>
       <w:r>
         <w:rPr>
-          <w:sz w:val="22"/>
+          <w:b/>
+          <w:i/>
+          <w:sz w:val="22"/>
+          <w:highlight w:val="yellow"/>
+          <w:u w:val="single"/>
         </w:rPr>
         <w:t xml:space="preserve"> </w:t>
       </w:r>
       <w:r>
+        <w:rPr>
+          <w:b/>
+          <w:i/>
+          <w:highlight w:val="yellow"/>
+          <w:u w:val="single"/>
+        </w:rPr>
         <w:t>to manually evaluate tracking quality.</w:t>
       </w:r>
     </w:p>
@@ -1548,16 +1540,35 @@
           <w:numId w:val="1"/>
         </w:numPr>
       </w:pPr>
-      <w:r>
-        <w:t>(</w:t>
-      </w:r>
+      <w:proofErr w:type="spellStart"/>
       <w:proofErr w:type="gramStart"/>
       <w:r>
-        <w:t>x</w:t>
-      </w:r>
+        <w:rPr>
+          <w:rFonts w:ascii="Courier" w:hAnsi="Courier"/>
+          <w:sz w:val="22"/>
+        </w:rPr>
+        <w:t>projData</w:t>
+      </w:r>
+      <w:proofErr w:type="spellEnd"/>
       <w:proofErr w:type="gramEnd"/>
       <w:r>
-        <w:t xml:space="preserve">, y) coordinates of each track at each frame. These are available in </w:t>
+        <w:rPr>
+          <w:rFonts w:ascii="Courier" w:hAnsi="Courier"/>
+          <w:sz w:val="22"/>
+        </w:rPr>
+        <w:t xml:space="preserve"> </w:t>
+      </w:r>
+      <w:proofErr w:type="spellStart"/>
+      <w:r>
+        <w:rPr>
+          <w:rFonts w:ascii="Courier" w:hAnsi="Courier"/>
+          <w:sz w:val="22"/>
+        </w:rPr>
+        <w:t>struct</w:t>
+      </w:r>
+      <w:proofErr w:type="spellEnd"/>
+      <w:r>
+        <w:t xml:space="preserve"> from </w:t>
       </w:r>
       <w:proofErr w:type="spellStart"/>
       <w:r>
@@ -1624,21 +1635,6 @@
       </w:pPr>
       <w:r>
         <w:t>Shape parameters: circle size and movie fps. Default is set to radius of 5 pixels, and 3 frames per second (slow);</w:t>
-      </w:r>
-    </w:p>
-    <w:p>
-      <w:pPr>
-        <w:pStyle w:val="ListParagraph"/>
-        <w:numPr>
-          <w:ilvl w:val="2"/>
-          <w:numId w:val="1"/>
-        </w:numPr>
-      </w:pPr>
-      <w:r>
-        <w:t>Microscopy parameters: seconds per frame, and pixel size. Default is set to 5 sec</w:t>
-      </w:r>
-      <w:r>
-        <w:t>onds per frame and 150 um/pixel.</w:t>
       </w:r>
     </w:p>
     <w:p>
@@ -1710,7 +1706,7 @@
           <w:rFonts w:ascii="Courier" w:hAnsi="Courier"/>
           <w:sz w:val="22"/>
         </w:rPr>
-        <w:t>projData.xCoord</w:t>
+        <w:t>projData</w:t>
       </w:r>
       <w:proofErr w:type="spellEnd"/>
       <w:r>
@@ -1718,220 +1714,58 @@
           <w:rFonts w:ascii="Courier" w:hAnsi="Courier"/>
           <w:sz w:val="22"/>
         </w:rPr>
-        <w:t xml:space="preserve">, </w:t>
+        <w:t>);</w:t>
+      </w:r>
+    </w:p>
+    <w:p>
+      <w:pPr>
+        <w:pStyle w:val="ListParagraph"/>
+        <w:ind w:left="1440"/>
+      </w:pPr>
+    </w:p>
+    <w:p>
+      <w:pPr>
+        <w:ind w:left="720"/>
+      </w:pPr>
+      <w:r>
+        <w:t>S</w:t>
+      </w:r>
+      <w:r>
+        <w:t>tatistics of picked tracks can be calculated and visualized</w:t>
+      </w:r>
+      <w:r>
+        <w:t xml:space="preserve">. </w:t>
+      </w:r>
+      <w:r>
+        <w:t xml:space="preserve">This is helpful for comparison between automatic and manual annotations. </w:t>
+      </w:r>
+      <w:r>
+        <w:t xml:space="preserve">Use </w:t>
+      </w:r>
+      <w:r>
+        <w:rPr>
+          <w:rFonts w:ascii="Courier" w:hAnsi="Courier"/>
+          <w:sz w:val="22"/>
+          <w:bdr w:val="single" w:sz="4" w:space="0" w:color="auto"/>
+        </w:rPr>
+        <w:t xml:space="preserve">help </w:t>
       </w:r>
       <w:proofErr w:type="spellStart"/>
       <w:r>
         <w:rPr>
           <w:rFonts w:ascii="Courier" w:hAnsi="Courier"/>
           <w:sz w:val="22"/>
-        </w:rPr>
-        <w:t>projData.yCoord</w:t>
+          <w:bdr w:val="single" w:sz="4" w:space="0" w:color="auto"/>
+        </w:rPr>
+        <w:t>check_tracks</w:t>
       </w:r>
       <w:proofErr w:type="spellEnd"/>
       <w:r>
-        <w:rPr>
-          <w:rFonts w:ascii="Courier" w:hAnsi="Courier"/>
-          <w:sz w:val="22"/>
-        </w:rPr>
-        <w:t>);</w:t>
-      </w:r>
-    </w:p>
-    <w:p>
-      <w:pPr>
-        <w:pStyle w:val="ListParagraph"/>
-        <w:ind w:left="1440"/>
-      </w:pPr>
-    </w:p>
-    <w:p>
-      <w:pPr>
-        <w:pStyle w:val="ListParagraph"/>
-        <w:numPr>
-          <w:ilvl w:val="1"/>
-          <w:numId w:val="1"/>
-        </w:numPr>
-      </w:pPr>
-      <w:r>
-        <w:t xml:space="preserve">For advanced usage, </w:t>
-      </w:r>
-      <w:r>
-        <w:t>statistics of picked tracks can be calculated and visualized</w:t>
-      </w:r>
-      <w:r>
-        <w:t xml:space="preserve">. </w:t>
-      </w:r>
-      <w:r>
-        <w:t xml:space="preserve">This is helpful for comparison between automatic and manual annotations. </w:t>
-      </w:r>
-      <w:r>
-        <w:t xml:space="preserve">Use </w:t>
-      </w:r>
-      <w:r>
-        <w:rPr>
-          <w:rFonts w:ascii="Courier" w:hAnsi="Courier"/>
-          <w:sz w:val="22"/>
-          <w:bdr w:val="single" w:sz="4" w:space="0" w:color="auto"/>
-        </w:rPr>
-        <w:t xml:space="preserve">help </w:t>
-      </w:r>
-      <w:proofErr w:type="spellStart"/>
-      <w:r>
-        <w:rPr>
-          <w:rFonts w:ascii="Courier" w:hAnsi="Courier"/>
-          <w:sz w:val="22"/>
-          <w:bdr w:val="single" w:sz="4" w:space="0" w:color="auto"/>
-        </w:rPr>
-        <w:t>check_tracks</w:t>
-      </w:r>
-      <w:proofErr w:type="spellEnd"/>
-      <w:r>
         <w:t xml:space="preserve"> for full details.</w:t>
       </w:r>
-    </w:p>
-    <w:p>
-      <w:pPr>
-        <w:pStyle w:val="ListParagraph"/>
-      </w:pPr>
-    </w:p>
-    <w:p>
-      <w:pPr>
-        <w:pStyle w:val="ListParagraph"/>
-        <w:ind w:left="1440"/>
-      </w:pPr>
-      <w:r>
-        <w:t>To enable this feature, microscopy parameters (section 3.a.v above) are required.</w:t>
-      </w:r>
-      <w:r>
-        <w:t xml:space="preserve"> Example usage (specifying </w:t>
-      </w:r>
-      <w:proofErr w:type="spellStart"/>
-      <w:r>
-        <w:rPr>
-          <w:rFonts w:ascii="Courier" w:hAnsi="Courier"/>
-          <w:sz w:val="22"/>
-        </w:rPr>
-        <w:t>deltaT</w:t>
-      </w:r>
-      <w:proofErr w:type="spellEnd"/>
-      <w:r>
-        <w:t xml:space="preserve"> and </w:t>
-      </w:r>
-      <w:r>
-        <w:rPr>
-          <w:rFonts w:ascii="Courier" w:hAnsi="Courier"/>
-          <w:sz w:val="22"/>
-        </w:rPr>
-        <w:t>microns</w:t>
-      </w:r>
-      <w:r>
-        <w:t xml:space="preserve">, but bypassing others using </w:t>
-      </w:r>
-      <w:r>
-        <w:rPr>
-          <w:rFonts w:ascii="Courier" w:hAnsi="Courier"/>
-          <w:sz w:val="22"/>
-        </w:rPr>
-        <w:t>[]</w:t>
-      </w:r>
-      <w:r>
-        <w:t>):</w:t>
-      </w:r>
-    </w:p>
-    <w:p>
-      <w:pPr>
-        <w:pStyle w:val="ListParagraph"/>
-        <w:ind w:left="1440"/>
-      </w:pPr>
-    </w:p>
-    <w:p>
-      <w:pPr>
-        <w:pBdr>
-          <w:top w:val="single" w:sz="4" w:space="1" w:color="auto"/>
-          <w:left w:val="single" w:sz="4" w:space="4" w:color="auto"/>
-          <w:bottom w:val="single" w:sz="4" w:space="1" w:color="auto"/>
-          <w:right w:val="single" w:sz="4" w:space="4" w:color="auto"/>
-        </w:pBdr>
-        <w:ind w:left="720"/>
-        <w:rPr>
-          <w:rFonts w:ascii="Courier" w:hAnsi="Courier"/>
-          <w:sz w:val="22"/>
-        </w:rPr>
-      </w:pPr>
-      <w:proofErr w:type="spellStart"/>
-      <w:proofErr w:type="gramStart"/>
-      <w:r>
-        <w:rPr>
-          <w:rFonts w:ascii="Courier" w:hAnsi="Courier"/>
-          <w:sz w:val="22"/>
-        </w:rPr>
-        <w:t>check</w:t>
-      </w:r>
-      <w:proofErr w:type="gramEnd"/>
-      <w:r>
-        <w:rPr>
-          <w:rFonts w:ascii="Courier" w:hAnsi="Courier"/>
-          <w:sz w:val="22"/>
-        </w:rPr>
-        <w:t>_tracks</w:t>
-      </w:r>
-      <w:proofErr w:type="spellEnd"/>
-      <w:r>
-        <w:rPr>
-          <w:rFonts w:ascii="Courier" w:hAnsi="Courier"/>
-          <w:sz w:val="22"/>
-        </w:rPr>
-        <w:t>(</w:t>
-      </w:r>
-      <w:proofErr w:type="spellStart"/>
-      <w:r>
-        <w:rPr>
-          <w:rFonts w:ascii="Courier" w:hAnsi="Courier"/>
-          <w:sz w:val="22"/>
-        </w:rPr>
-        <w:t>projData.xCoord</w:t>
-      </w:r>
-      <w:proofErr w:type="spellEnd"/>
-      <w:r>
-        <w:rPr>
-          <w:rFonts w:ascii="Courier" w:hAnsi="Courier"/>
-          <w:sz w:val="22"/>
-        </w:rPr>
-        <w:t xml:space="preserve">, </w:t>
-      </w:r>
-      <w:proofErr w:type="spellStart"/>
-      <w:r>
-        <w:rPr>
-          <w:rFonts w:ascii="Courier" w:hAnsi="Courier"/>
-          <w:sz w:val="22"/>
-        </w:rPr>
-        <w:t>projData.yCoord</w:t>
-      </w:r>
-      <w:proofErr w:type="spellEnd"/>
-      <w:r>
-        <w:rPr>
-          <w:rFonts w:ascii="Courier" w:hAnsi="Courier"/>
-          <w:sz w:val="22"/>
-        </w:rPr>
-        <w:t>, [], [], [], [], 5, 150</w:t>
-      </w:r>
-      <w:r>
-        <w:rPr>
-          <w:rFonts w:ascii="Courier" w:hAnsi="Courier"/>
-          <w:sz w:val="22"/>
-        </w:rPr>
-        <w:t>);</w:t>
-      </w:r>
-    </w:p>
-    <w:p>
-      <w:pPr>
-        <w:pStyle w:val="ListParagraph"/>
-        <w:ind w:left="1440"/>
-      </w:pPr>
-    </w:p>
-    <w:p>
-      <w:pPr>
-        <w:pStyle w:val="ListParagraph"/>
-      </w:pPr>
+      <w:r>
+        <w:t xml:space="preserve"> </w:t>
+      </w:r>
       <w:r>
         <w:t xml:space="preserve">For each movie file, there will be a figure displayed on the screen, and automatically saved to </w:t>
       </w:r>
@@ -1977,7 +1811,7 @@
                     </pic:cNvPicPr>
                   </pic:nvPicPr>
                   <pic:blipFill>
-                    <a:blip r:embed="rId13">
+                    <a:blip r:embed="rId14">
                       <a:extLst>
                         <a:ext uri="{28A0092B-C50C-407E-A947-70E740481C1C}">
                           <a14:useLocalDpi xmlns:a14="http://schemas.microsoft.com/office/drawing/2010/main" val="0"/>
@@ -2083,7 +1917,7 @@
                     </pic:cNvPicPr>
                   </pic:nvPicPr>
                   <pic:blipFill>
-                    <a:blip r:embed="rId14">
+                    <a:blip r:embed="rId15">
                       <a:extLst>
                         <a:ext uri="{28A0092B-C50C-407E-A947-70E740481C1C}">
                           <a14:useLocalDpi xmlns:a14="http://schemas.microsoft.com/office/drawing/2010/main" val="0"/>
@@ -2155,8 +1989,6 @@
       <w:r>
         <w:t>video quality, the contrast and brightness of output video files are adjusted. It makes the tips easier to see, but also increases the overall background noise level.</w:t>
       </w:r>
-      <w:bookmarkStart w:id="0" w:name="_GoBack"/>
-      <w:bookmarkEnd w:id="0"/>
     </w:p>
     <w:sectPr>
       <w:pgSz w:w="12240" w:h="15840"/>

</xml_diff>